<commit_message>
Modified AWS EKS Cluster Configuration, Setup & Deployment Steps.docx
</commit_message>
<xml_diff>
--- a/AWS EKS Cluster Configuration, Setup & Deployment Steps.docx
+++ b/AWS EKS Cluster Configuration, Setup & Deployment Steps.docx
@@ -504,7 +504,7 @@
           <w:bCs/>
           <w:highlight w:val="yellow"/>
         </w:rPr>
-        <w:t>devopsshack</w:t>
+        <w:t>kirana</w:t>
       </w:r>
       <w:proofErr w:type="spellEnd"/>
       <w:r>
@@ -530,7 +530,7 @@
       </w:r>
       <w:proofErr w:type="spellStart"/>
       <w:r>
-        <w:t>devopsshack</w:t>
+        <w:t>kirana</w:t>
       </w:r>
       <w:proofErr w:type="spellEnd"/>
       <w:r>
@@ -1035,7 +1035,7 @@
         <w:rPr>
           <w:highlight w:val="yellow"/>
         </w:rPr>
-        <w:t>devopsshack</w:t>
+        <w:t>kirana</w:t>
       </w:r>
       <w:proofErr w:type="spellEnd"/>
       <w:r>
@@ -1229,7 +1229,7 @@
         <w:rPr>
           <w:highlight w:val="yellow"/>
         </w:rPr>
-        <w:t>devopsshack</w:t>
+        <w:t>kirana</w:t>
       </w:r>
       <w:proofErr w:type="spellEnd"/>
       <w:r>

</xml_diff>